<commit_message>
Added printout of IP address on keystroke in serial monitor
</commit_message>
<xml_diff>
--- a/Day1EmbeddedSystems.docx
+++ b/Day1EmbeddedSystems.docx
@@ -108,96 +108,6 @@
       </w:hyperlink>
     </w:p>
     <w:p/>
-    <w:p>
-      <w:r>
-        <w:t>Accessibility Notes - C - to be removed</w:t>
-      </w:r>
-    </w:p>
-    <w:p>
-      <w:pPr>
-        <w:numPr>
-          <w:ilvl w:val="0"/>
-          <w:numId w:val="13"/>
-        </w:numPr>
-      </w:pPr>
-      <w:r>
-        <w:t>Using stylized headers and links to each in docs (technically should’ve used title to start…)</w:t>
-      </w:r>
-    </w:p>
-    <w:p>
-      <w:pPr>
-        <w:numPr>
-          <w:ilvl w:val="0"/>
-          <w:numId w:val="13"/>
-        </w:numPr>
-      </w:pPr>
-      <w:r>
-        <w:t>Sans serif font for readability</w:t>
-      </w:r>
-    </w:p>
-    <w:p>
-      <w:pPr>
-        <w:numPr>
-          <w:ilvl w:val="0"/>
-          <w:numId w:val="13"/>
-        </w:numPr>
-      </w:pPr>
-      <w:r>
-        <w:t>Images made bigger</w:t>
-      </w:r>
-    </w:p>
-    <w:p>
-      <w:pPr>
-        <w:numPr>
-          <w:ilvl w:val="0"/>
-          <w:numId w:val="13"/>
-        </w:numPr>
-      </w:pPr>
-      <w:r>
-        <w:t>Alt text and titles added to all images</w:t>
-      </w:r>
-    </w:p>
-    <w:p>
-      <w:pPr>
-        <w:numPr>
-          <w:ilvl w:val="0"/>
-          <w:numId w:val="13"/>
-        </w:numPr>
-      </w:pPr>
-      <w:r>
-        <w:t>TODO: Read for clarity and add descriptions for working with the physical Arduino</w:t>
-      </w:r>
-    </w:p>
-    <w:p>
-      <w:pPr>
-        <w:numPr>
-          <w:ilvl w:val="0"/>
-          <w:numId w:val="13"/>
-        </w:numPr>
-      </w:pPr>
-      <w:r>
-        <w:t xml:space="preserve">TODO: increase contrast on boxes drawn on </w:t>
-      </w:r>
-      <w:proofErr w:type="spellStart"/>
-      <w:r>
-        <w:t>arduino</w:t>
-      </w:r>
-      <w:proofErr w:type="spellEnd"/>
-      <w:r>
-        <w:t xml:space="preserve"> render</w:t>
-      </w:r>
-    </w:p>
-    <w:p>
-      <w:pPr>
-        <w:numPr>
-          <w:ilvl w:val="0"/>
-          <w:numId w:val="13"/>
-        </w:numPr>
-      </w:pPr>
-      <w:r>
-        <w:t>QUESTION: for “code” (i.e. file names, comments, etc.) is using a different font sufficient or is there a better way to indicate “special” phrases</w:t>
-      </w:r>
-    </w:p>
     <w:p>
       <w:r>
         <w:br w:type="page"/>
@@ -2342,23 +2252,13 @@
                                 </w:rPr>
                                 <w:t xml:space="preserve">http                                                          </w:t>
                               </w:r>
-                              <w:proofErr w:type="spellStart"/>
                               <w:r>
                                 <w:rPr>
                                   <w:color w:val="000000"/>
                                   <w:sz w:val="16"/>
                                   <w:szCs w:val="16"/>
                                 </w:rPr>
-                                <w:t>WiFi</w:t>
-                              </w:r>
-                              <w:proofErr w:type="spellEnd"/>
-                              <w:r>
-                                <w:rPr>
-                                  <w:color w:val="000000"/>
-                                  <w:sz w:val="16"/>
-                                  <w:szCs w:val="16"/>
-                                </w:rPr>
-                                <w:t xml:space="preserve">                                       pin connectors</w:t>
+                                <w:t>WiFi                                       pin connectors</w:t>
                               </w:r>
                             </w:p>
                           </w:txbxContent>

</xml_diff>